<commit_message>
rapport layout page de garde
</commit_message>
<xml_diff>
--- a/doc/rapport-takenoko-ET2.docx
+++ b/doc/rapport-takenoko-ET2.docx
@@ -4,13 +4,293 @@
   <w:body>
     <w:p>
       <w:pPr>
-        <w:pStyle w:val="Titre1"/>
+        <w:rPr>
+          <w:lang w:val="en-US"/>
+        </w:rPr>
       </w:pPr>
       <w:r>
-        <w:t>Takenoko</w:t>
+        <w:rPr>
+          <w:noProof/>
+        </w:rPr>
+        <w:drawing>
+          <wp:inline distT="0" distB="0" distL="0" distR="0" wp14:anchorId="00BF1BB1" wp14:editId="6B421452">
+            <wp:extent cx="2640965" cy="821055"/>
+            <wp:effectExtent l="0" t="0" r="6985" b="0"/>
+            <wp:docPr id="3" name="Image 3" descr="Une image contenant texte&#10;&#10;Description générée automatiquement"/>
+            <wp:cNvGraphicFramePr>
+              <a:graphicFrameLocks xmlns:a="http://schemas.openxmlformats.org/drawingml/2006/main" noChangeAspect="1"/>
+            </wp:cNvGraphicFramePr>
+            <a:graphic xmlns:a="http://schemas.openxmlformats.org/drawingml/2006/main">
+              <a:graphicData uri="http://schemas.openxmlformats.org/drawingml/2006/picture">
+                <pic:pic xmlns:pic="http://schemas.openxmlformats.org/drawingml/2006/picture">
+                  <pic:nvPicPr>
+                    <pic:cNvPr id="3" name="Image 3" descr="Une image contenant texte&#10;&#10;Description générée automatiquement"/>
+                    <pic:cNvPicPr/>
+                  </pic:nvPicPr>
+                  <pic:blipFill>
+                    <a:blip r:embed="rId4">
+                      <a:extLst>
+                        <a:ext uri="{28A0092B-C50C-407E-A947-70E740481C1C}">
+                          <a14:useLocalDpi xmlns:a14="http://schemas.microsoft.com/office/drawing/2010/main" val="0"/>
+                        </a:ext>
+                      </a:extLst>
+                    </a:blip>
+                    <a:stretch>
+                      <a:fillRect/>
+                    </a:stretch>
+                  </pic:blipFill>
+                  <pic:spPr>
+                    <a:xfrm>
+                      <a:off x="0" y="0"/>
+                      <a:ext cx="2640965" cy="821055"/>
+                    </a:xfrm>
+                    <a:prstGeom prst="rect">
+                      <a:avLst/>
+                    </a:prstGeom>
+                  </pic:spPr>
+                </pic:pic>
+              </a:graphicData>
+            </a:graphic>
+          </wp:inline>
+        </w:drawing>
+      </w:r>
+      <w:r>
+        <w:br/>
+      </w:r>
+      <w:r>
+        <w:t>Polytech Nice-Sophia</w:t>
+      </w:r>
+      <w:r>
+        <w:br/>
+      </w:r>
+      <w:proofErr w:type="spellStart"/>
+      <w:r>
+        <w:rPr>
+          <w:lang w:val="en-US"/>
+        </w:rPr>
+        <w:t>Univ</w:t>
+      </w:r>
+      <w:r>
+        <w:rPr>
+          <w:lang w:val="en-US"/>
+        </w:rPr>
+        <w:t>ersité</w:t>
+      </w:r>
+      <w:proofErr w:type="spellEnd"/>
+      <w:r>
+        <w:rPr>
+          <w:lang w:val="en-US"/>
+        </w:rPr>
+        <w:t xml:space="preserve"> </w:t>
+      </w:r>
+      <w:r>
+        <w:rPr>
+          <w:lang w:val="en-US"/>
+        </w:rPr>
+        <w:t>C</w:t>
+      </w:r>
+      <w:r>
+        <w:rPr>
+          <w:lang w:val="en-US"/>
+        </w:rPr>
+        <w:t>ôte d’</w:t>
+      </w:r>
+      <w:r>
+        <w:rPr>
+          <w:lang w:val="en-US"/>
+        </w:rPr>
+        <w:t>A</w:t>
+      </w:r>
+      <w:r>
+        <w:rPr>
+          <w:lang w:val="en-US"/>
+        </w:rPr>
+        <w:t>zur</w:t>
       </w:r>
     </w:p>
+    <w:p>
+      <w:pPr>
+        <w:jc w:val="right"/>
+        <w:rPr>
+          <w:lang w:val="en-US"/>
+        </w:rPr>
+      </w:pPr>
+      <w:r>
+        <w:rPr>
+          <w:lang w:val="en-US"/>
+        </w:rPr>
+        <w:br w:type="column"/>
+      </w:r>
+    </w:p>
+    <w:p>
+      <w:pPr>
+        <w:jc w:val="right"/>
+      </w:pPr>
+      <w:r>
+        <w:rPr>
+          <w:lang w:val="en-US"/>
+        </w:rPr>
+        <w:t xml:space="preserve">Emma </w:t>
+      </w:r>
+      <w:proofErr w:type="spellStart"/>
+      <w:r>
+        <w:rPr>
+          <w:lang w:val="en-US"/>
+        </w:rPr>
+        <w:t>Glesser</w:t>
+      </w:r>
+      <w:proofErr w:type="spellEnd"/>
+      <w:r>
+        <w:rPr>
+          <w:lang w:val="en-US"/>
+        </w:rPr>
+        <w:br/>
+      </w:r>
+      <w:r>
+        <w:rPr>
+          <w:lang w:val="en-US"/>
+        </w:rPr>
+        <w:t xml:space="preserve">Thomas </w:t>
+      </w:r>
+      <w:proofErr w:type="spellStart"/>
+      <w:r>
+        <w:rPr>
+          <w:lang w:val="en-US"/>
+        </w:rPr>
+        <w:t>Prévost</w:t>
+      </w:r>
+      <w:proofErr w:type="spellEnd"/>
+      <w:r>
+        <w:rPr>
+          <w:lang w:val="en-US"/>
+        </w:rPr>
+        <w:br/>
+      </w:r>
+      <w:r>
+        <w:rPr>
+          <w:lang w:val="en-US"/>
+        </w:rPr>
+        <w:t xml:space="preserve">Tom </w:t>
+      </w:r>
+      <w:proofErr w:type="spellStart"/>
+      <w:r>
+        <w:rPr>
+          <w:lang w:val="en-US"/>
+        </w:rPr>
+        <w:t>Niget</w:t>
+      </w:r>
+      <w:proofErr w:type="spellEnd"/>
+      <w:r>
+        <w:rPr>
+          <w:lang w:val="en-US"/>
+        </w:rPr>
+        <w:br/>
+      </w:r>
+      <w:r>
+        <w:t xml:space="preserve">Emmeline </w:t>
+      </w:r>
+      <w:proofErr w:type="spellStart"/>
+      <w:r>
+        <w:t>Vouriot</w:t>
+      </w:r>
+      <w:proofErr w:type="spellEnd"/>
+    </w:p>
+    <w:p>
+      <w:pPr>
+        <w:jc w:val="right"/>
+      </w:pPr>
+    </w:p>
+    <w:p>
+      <w:pPr>
+        <w:jc w:val="right"/>
+        <w:sectPr>
+          <w:pgSz w:w="11906" w:h="16838"/>
+          <w:pgMar w:top="1440" w:right="1440" w:bottom="1440" w:left="1440" w:header="708" w:footer="708" w:gutter="0"/>
+          <w:cols w:num="2" w:space="708"/>
+          <w:docGrid w:linePitch="360"/>
+        </w:sectPr>
+      </w:pPr>
+    </w:p>
+    <w:p/>
+    <w:p/>
+    <w:p/>
+    <w:p/>
+    <w:p/>
+    <w:p>
+      <w:pPr>
+        <w:jc w:val="right"/>
+      </w:pPr>
+      <w:r>
+        <w:rPr>
+          <w:noProof/>
+        </w:rPr>
+        <w:drawing>
+          <wp:inline distT="0" distB="0" distL="0" distR="0" wp14:anchorId="11EC5224" wp14:editId="42E24899">
+            <wp:extent cx="5731510" cy="1852930"/>
+            <wp:effectExtent l="0" t="0" r="2540" b="0"/>
+            <wp:docPr id="1" name="Image 1"/>
+            <wp:cNvGraphicFramePr>
+              <a:graphicFrameLocks xmlns:a="http://schemas.openxmlformats.org/drawingml/2006/main" noChangeAspect="1"/>
+            </wp:cNvGraphicFramePr>
+            <a:graphic xmlns:a="http://schemas.openxmlformats.org/drawingml/2006/main">
+              <a:graphicData uri="http://schemas.openxmlformats.org/drawingml/2006/picture">
+                <pic:pic xmlns:pic="http://schemas.openxmlformats.org/drawingml/2006/picture">
+                  <pic:nvPicPr>
+                    <pic:cNvPr id="1" name="Image 1"/>
+                    <pic:cNvPicPr/>
+                  </pic:nvPicPr>
+                  <pic:blipFill>
+                    <a:blip r:embed="rId5">
+                      <a:extLst>
+                        <a:ext uri="{28A0092B-C50C-407E-A947-70E740481C1C}">
+                          <a14:useLocalDpi xmlns:a14="http://schemas.microsoft.com/office/drawing/2010/main" val="0"/>
+                        </a:ext>
+                      </a:extLst>
+                    </a:blip>
+                    <a:stretch>
+                      <a:fillRect/>
+                    </a:stretch>
+                  </pic:blipFill>
+                  <pic:spPr>
+                    <a:xfrm>
+                      <a:off x="0" y="0"/>
+                      <a:ext cx="5731510" cy="1852930"/>
+                    </a:xfrm>
+                    <a:prstGeom prst="rect">
+                      <a:avLst/>
+                    </a:prstGeom>
+                  </pic:spPr>
+                </pic:pic>
+              </a:graphicData>
+            </a:graphic>
+          </wp:inline>
+        </w:drawing>
+      </w:r>
+    </w:p>
+    <w:p>
+      <w:pPr>
+        <w:pStyle w:val="Titre"/>
+      </w:pPr>
+      <w:r>
+        <w:t>Rapport de projet</w:t>
+      </w:r>
+    </w:p>
+    <w:p>
+      <w:pPr>
+        <w:pStyle w:val="Titre"/>
+      </w:pPr>
+      <w:r>
+        <w:t>ET²</w:t>
+      </w:r>
+    </w:p>
+    <w:p>
+      <w:r>
+        <w:br w:type="page"/>
+      </w:r>
+    </w:p>
+    <w:p/>
     <w:sectPr>
+      <w:type w:val="continuous"/>
       <w:pgSz w:w="11906" w:h="16838"/>
       <w:pgMar w:top="1440" w:right="1440" w:bottom="1440" w:left="1440" w:header="708" w:footer="708" w:gutter="0"/>
       <w:cols w:space="708"/>
@@ -480,6 +760,98 @@
       <w:szCs w:val="32"/>
     </w:rPr>
   </w:style>
+  <w:style w:type="paragraph" w:styleId="Titre">
+    <w:name w:val="Title"/>
+    <w:basedOn w:val="Normal"/>
+    <w:next w:val="Normal"/>
+    <w:link w:val="TitreCar"/>
+    <w:uiPriority w:val="10"/>
+    <w:qFormat/>
+    <w:rsid w:val="00140F84"/>
+    <w:pPr>
+      <w:spacing w:after="0" w:line="240" w:lineRule="auto"/>
+      <w:contextualSpacing/>
+      <w:jc w:val="center"/>
+    </w:pPr>
+    <w:rPr>
+      <w:rFonts w:ascii="HelveticaNeue" w:eastAsiaTheme="majorEastAsia" w:hAnsi="HelveticaNeue" w:cstheme="majorBidi"/>
+      <w:spacing w:val="-10"/>
+      <w:kern w:val="28"/>
+      <w:sz w:val="96"/>
+      <w:szCs w:val="56"/>
+    </w:rPr>
+  </w:style>
+  <w:style w:type="character" w:customStyle="1" w:styleId="TitreCar">
+    <w:name w:val="Titre Car"/>
+    <w:basedOn w:val="Policepardfaut"/>
+    <w:link w:val="Titre"/>
+    <w:uiPriority w:val="10"/>
+    <w:rsid w:val="00140F84"/>
+    <w:rPr>
+      <w:rFonts w:ascii="HelveticaNeue" w:eastAsiaTheme="majorEastAsia" w:hAnsi="HelveticaNeue" w:cstheme="majorBidi"/>
+      <w:spacing w:val="-10"/>
+      <w:kern w:val="28"/>
+      <w:sz w:val="96"/>
+      <w:szCs w:val="56"/>
+    </w:rPr>
+  </w:style>
+  <w:style w:type="paragraph" w:styleId="Sous-titre">
+    <w:name w:val="Subtitle"/>
+    <w:basedOn w:val="Normal"/>
+    <w:next w:val="Normal"/>
+    <w:link w:val="Sous-titreCar"/>
+    <w:uiPriority w:val="11"/>
+    <w:qFormat/>
+    <w:rsid w:val="00140F84"/>
+    <w:pPr>
+      <w:numPr>
+        <w:ilvl w:val="1"/>
+      </w:numPr>
+      <w:jc w:val="center"/>
+    </w:pPr>
+    <w:rPr>
+      <w:rFonts w:eastAsiaTheme="minorEastAsia"/>
+      <w:color w:val="5A5A5A" w:themeColor="text1" w:themeTint="A5"/>
+      <w:spacing w:val="15"/>
+    </w:rPr>
+  </w:style>
+  <w:style w:type="character" w:customStyle="1" w:styleId="Sous-titreCar">
+    <w:name w:val="Sous-titre Car"/>
+    <w:basedOn w:val="Policepardfaut"/>
+    <w:link w:val="Sous-titre"/>
+    <w:uiPriority w:val="11"/>
+    <w:rsid w:val="00140F84"/>
+    <w:rPr>
+      <w:rFonts w:eastAsiaTheme="minorEastAsia"/>
+      <w:color w:val="5A5A5A" w:themeColor="text1" w:themeTint="A5"/>
+      <w:spacing w:val="15"/>
+    </w:rPr>
+  </w:style>
+  <w:style w:type="paragraph" w:styleId="Sansinterligne">
+    <w:name w:val="No Spacing"/>
+    <w:link w:val="SansinterligneCar"/>
+    <w:uiPriority w:val="1"/>
+    <w:qFormat/>
+    <w:rsid w:val="00140F84"/>
+    <w:pPr>
+      <w:spacing w:after="0" w:line="240" w:lineRule="auto"/>
+    </w:pPr>
+    <w:rPr>
+      <w:rFonts w:eastAsiaTheme="minorEastAsia"/>
+      <w:lang w:eastAsia="fr-FR"/>
+    </w:rPr>
+  </w:style>
+  <w:style w:type="character" w:customStyle="1" w:styleId="SansinterligneCar">
+    <w:name w:val="Sans interligne Car"/>
+    <w:basedOn w:val="Policepardfaut"/>
+    <w:link w:val="Sansinterligne"/>
+    <w:uiPriority w:val="1"/>
+    <w:rsid w:val="00140F84"/>
+    <w:rPr>
+      <w:rFonts w:eastAsiaTheme="minorEastAsia"/>
+      <w:lang w:eastAsia="fr-FR"/>
+    </w:rPr>
+  </w:style>
 </w:styles>
 </file>
 

</xml_diff>